<commit_message>
Changed the way events work, removing the data class GameEvent. < organisation
</commit_message>
<xml_diff>
--- a/documentation/Assignment 4.2.docx
+++ b/documentation/Assignment 4.2.docx
@@ -74,13 +74,37 @@
         </w:numPr>
       </w:pPr>
       <w:r>
-        <w:t>The Resolution class is similar to the GameEvent cla</w:t>
+        <w:t xml:space="preserve">The Resolution class is similar to the </w:t>
+      </w:r>
+      <w:proofErr w:type="spellStart"/>
+      <w:r>
+        <w:t>GameEvent</w:t>
+      </w:r>
+      <w:proofErr w:type="spellEnd"/>
+      <w:r>
+        <w:t xml:space="preserve"> cla</w:t>
       </w:r>
       <w:r>
         <w:t xml:space="preserve">ss, it contains mainly a constructor, getters and setters. </w:t>
       </w:r>
       <w:r>
-        <w:t>But it has additional equals() and hashmap() methods, which makes the class look like a normal class. But these methods are just methods overridden from the Object superclass. Therefore this class is indeed a data class.</w:t>
+        <w:t xml:space="preserve">But it has additional </w:t>
+      </w:r>
+      <w:proofErr w:type="gramStart"/>
+      <w:r>
+        <w:t>equals(</w:t>
+      </w:r>
+      <w:proofErr w:type="gramEnd"/>
+      <w:r>
+        <w:t xml:space="preserve">) and </w:t>
+      </w:r>
+      <w:proofErr w:type="spellStart"/>
+      <w:r>
+        <w:t>hashmap</w:t>
+      </w:r>
+      <w:proofErr w:type="spellEnd"/>
+      <w:r>
+        <w:t>() methods, which makes the class look like a normal class. But these methods are just methods overridden from the Object superclass. Therefore this class is indeed a data class.</w:t>
       </w:r>
     </w:p>
     <w:p>
@@ -94,8 +118,6 @@
       <w:r>
         <w:t>&lt;&lt; TODO</w:t>
       </w:r>
-      <w:bookmarkStart w:id="0" w:name="_GoBack"/>
-      <w:bookmarkEnd w:id="0"/>
     </w:p>
     <w:p>
       <w:pPr>
@@ -106,7 +128,29 @@
         </w:numPr>
       </w:pPr>
       <w:r>
-        <w:t>The TimePowerupTest class - Tradition Breaker</w:t>
+        <w:t xml:space="preserve">The </w:t>
+      </w:r>
+      <w:bookmarkStart w:id="0" w:name="_GoBack"/>
+      <w:bookmarkEnd w:id="0"/>
+    </w:p>
+    <w:p>
+      <w:pPr>
+        <w:pStyle w:val="ListParagraph"/>
+        <w:numPr>
+          <w:ilvl w:val="0"/>
+          <w:numId w:val="1"/>
+        </w:numPr>
+      </w:pPr>
+      <w:r>
+        <w:t xml:space="preserve">The </w:t>
+      </w:r>
+      <w:proofErr w:type="spellStart"/>
+      <w:r>
+        <w:t>TimePowerupTest</w:t>
+      </w:r>
+      <w:proofErr w:type="spellEnd"/>
+      <w:r>
+        <w:t xml:space="preserve"> class - Tradition Breaker</w:t>
       </w:r>
     </w:p>
     <w:p>
@@ -123,17 +167,30 @@
       <w:r>
         <w:t xml:space="preserve">within the </w:t>
       </w:r>
-      <w:r>
-        <w:t xml:space="preserve">TimePowerupTest </w:t>
+      <w:proofErr w:type="spellStart"/>
+      <w:r>
+        <w:t>TimePowerupTest</w:t>
+      </w:r>
+      <w:proofErr w:type="spellEnd"/>
+      <w:r>
+        <w:t xml:space="preserve"> </w:t>
       </w:r>
       <w:r>
         <w:t>o</w:t>
       </w:r>
       <w:r>
-        <w:t xml:space="preserve">nly the </w:t>
-      </w:r>
-      <w:r>
-        <w:t>@before statement is implemented, the other test methods don’t really test anything.</w:t>
+        <w:t xml:space="preserve">nly </w:t>
+      </w:r>
+      <w:proofErr w:type="gramStart"/>
+      <w:r>
+        <w:t xml:space="preserve">the </w:t>
+      </w:r>
+      <w:r>
+        <w:t>@</w:t>
+      </w:r>
+      <w:proofErr w:type="gramEnd"/>
+      <w:r>
+        <w:t>before statement is implemented, the other test methods don’t really test anything.</w:t>
       </w:r>
     </w:p>
     <w:p>

</xml_diff>